<commit_message>
change figure label update
</commit_message>
<xml_diff>
--- a/Outputs/Global Burden of Disease in West Sussex 2019.docx
+++ b/Outputs/Global Burden of Disease in West Sussex 2019.docx
@@ -86,6 +86,14 @@
       </w:pPr>
       <w:r>
         <w:t>Senior Public Health Analyst,</w:t>
+      </w:r>
+    </w:p>
+    <w:p>
+      <w:pPr>
+        <w:spacing w:after="0"/>
+      </w:pPr>
+      <w:r>
+        <w:t>Public Health and Social Research Unit</w:t>
       </w:r>
     </w:p>
     <w:p>
@@ -613,13 +621,6 @@
     </w:p>
     <w:p>
       <w:pPr>
-        <w:rPr>
-          <w:lang w:eastAsia="en-GB"/>
-        </w:rPr>
-      </w:pPr>
-    </w:p>
-    <w:p>
-      <w:pPr>
         <w:pStyle w:val="Heading3"/>
       </w:pPr>
       <w:r>
@@ -723,19 +724,7 @@
         <w:t xml:space="preserve"> </w:t>
       </w:r>
       <w:r>
-        <w:t xml:space="preserve">We use the level two groupings for </w:t>
-      </w:r>
-      <w:r>
-        <w:t xml:space="preserve">most </w:t>
-      </w:r>
-      <w:r>
-        <w:t>of</w:t>
-      </w:r>
-      <w:r>
-        <w:t xml:space="preserve"> the</w:t>
-      </w:r>
-      <w:r>
-        <w:t xml:space="preserve"> analyses set out in this report.</w:t>
+        <w:t>We use the level two groupings for most of the analyses set out in this report.</w:t>
       </w:r>
       <w:r>
         <w:t xml:space="preserve"> </w:t>
@@ -800,6 +789,17 @@
             </a:graphic>
           </wp:inline>
         </w:drawing>
+      </w:r>
+    </w:p>
+    <w:p>
+      <w:pPr>
+        <w:pStyle w:val="Caption1"/>
+      </w:pPr>
+      <w:r>
+        <w:t xml:space="preserve">Figure 1.3. </w:t>
+      </w:r>
+      <w:r>
+        <w:t>Level two condition groups</w:t>
       </w:r>
     </w:p>
     <w:p>
@@ -2573,19 +2573,7 @@
         <w:pStyle w:val="Caption1"/>
       </w:pPr>
       <w:r>
-        <w:t>Figure 5.</w:t>
-      </w:r>
-      <w:r>
-        <w:t>2</w:t>
-      </w:r>
-      <w:r>
-        <w:t xml:space="preserve">. Estimated number of </w:t>
-      </w:r>
-      <w:r>
-        <w:t>years of life lost</w:t>
-      </w:r>
-      <w:r>
-        <w:t xml:space="preserve"> in West Sussex; 2019</w:t>
+        <w:t>Figure 5.2. Estimated number of years of life lost in West Sussex; 2019</w:t>
       </w:r>
     </w:p>
     <w:p/>
@@ -2769,19 +2757,7 @@
         <w:pStyle w:val="Caption1"/>
       </w:pPr>
       <w:r>
-        <w:t>Figure 5.</w:t>
-      </w:r>
-      <w:r>
-        <w:t>3</w:t>
-      </w:r>
-      <w:r>
-        <w:t xml:space="preserve">. Estimated number of years </w:t>
-      </w:r>
-      <w:r>
-        <w:t>lived with disability</w:t>
-      </w:r>
-      <w:r>
-        <w:t xml:space="preserve"> in West Sussex; 2019</w:t>
+        <w:t>Figure 5.3. Estimated number of years lived with disability in West Sussex; 2019</w:t>
       </w:r>
     </w:p>
     <w:p>
@@ -2852,16 +2828,7 @@
         <w:pStyle w:val="Caption1"/>
       </w:pPr>
       <w:r>
-        <w:t>Figure 5.</w:t>
-      </w:r>
-      <w:r>
-        <w:t>4</w:t>
-      </w:r>
-      <w:r>
-        <w:t xml:space="preserve">. Estimated number of </w:t>
-      </w:r>
-      <w:r>
-        <w:t xml:space="preserve">disability adjusted </w:t>
+        <w:t xml:space="preserve">Figure 5.4. Estimated number of disability adjusted </w:t>
       </w:r>
       <w:r>
         <w:t xml:space="preserve">life </w:t>
@@ -2886,6 +2853,11 @@
       </w:r>
     </w:p>
     <w:p>
+      <w:pPr>
+        <w:rPr>
+          <w:rStyle w:val="Hyperlink"/>
+        </w:rPr>
+      </w:pPr>
       <w:r>
         <w:t xml:space="preserve">In this section we compare the picture of burden from level two cause groups </w:t>
       </w:r>
@@ -2903,14 +2875,75 @@
     </w:p>
     <w:p>
       <w:r>
+        <w:t>Figu</w:t>
+      </w:r>
+      <w:r>
+        <w:t>re 6.1.</w:t>
+      </w:r>
+      <w:r>
+        <w:t xml:space="preserve"> shows that</w:t>
+      </w:r>
+      <w:r>
+        <w:t xml:space="preserve"> </w:t>
+      </w:r>
+      <w:r>
+        <w:t xml:space="preserve">in the 10 years to 2019, </w:t>
+      </w:r>
+      <w:r>
+        <w:t xml:space="preserve">the rate of deaths for </w:t>
+      </w:r>
+      <w:r>
+        <w:t xml:space="preserve">most </w:t>
+      </w:r>
+      <w:r>
+        <w:t>c</w:t>
+      </w:r>
+      <w:r>
+        <w:t>ommunicable and maternal diseases decreased w</w:t>
+      </w:r>
+      <w:r>
+        <w:t>hilst</w:t>
+      </w:r>
+      <w:r>
+        <w:t xml:space="preserve"> neoplasms, chronic respiratory</w:t>
+      </w:r>
+      <w:r>
+        <w:t xml:space="preserve"> and other long term non-communicable causes of death increased along with accidental injuries. </w:t>
+      </w:r>
+      <w:r>
+        <w:t>The rate of deaths caused by t</w:t>
+      </w:r>
+      <w:r>
+        <w:t xml:space="preserve">ransport injuries </w:t>
+      </w:r>
+      <w:r>
+        <w:t>fell by 17%</w:t>
+      </w:r>
+      <w:r>
+        <w:t xml:space="preserve"> to 4.5 deaths per 100,000 population</w:t>
+      </w:r>
+      <w:r>
+        <w:t>.</w:t>
+      </w:r>
+    </w:p>
+    <w:p>
+      <w:r>
+        <w:t xml:space="preserve">The biggest increase </w:t>
+      </w:r>
+      <w:r>
+        <w:t>in death rate was for diabetes and kidney diseases which increased by 15.5% to 22.8 deaths per 100,000 population. The biggest decline in rate of death was for enteric infections which halved over 10 years.</w:t>
+      </w:r>
+    </w:p>
+    <w:p>
+      <w:r>
         <w:rPr>
           <w:noProof/>
         </w:rPr>
         <w:drawing>
-          <wp:inline distT="0" distB="0" distL="0" distR="0" wp14:anchorId="5FB6D724" wp14:editId="72ED44B2">
+          <wp:inline distT="0" distB="0" distL="0" distR="0" wp14:anchorId="5405D011" wp14:editId="1788B37B">
             <wp:extent cx="6645910" cy="4448175"/>
             <wp:effectExtent l="0" t="0" r="0" b="0"/>
-            <wp:docPr id="18" name="Graphic 18"/>
+            <wp:docPr id="6" name="Graphic 6"/>
             <wp:cNvGraphicFramePr>
               <a:graphicFrameLocks xmlns:a="http://schemas.openxmlformats.org/drawingml/2006/main" noChangeAspect="1"/>
             </wp:cNvGraphicFramePr>
@@ -2918,7 +2951,7 @@
               <a:graphicData uri="http://schemas.openxmlformats.org/drawingml/2006/picture">
                 <pic:pic xmlns:pic="http://schemas.openxmlformats.org/drawingml/2006/picture">
                   <pic:nvPicPr>
-                    <pic:cNvPr id="18" name="Graphic 18"/>
+                    <pic:cNvPr id="6" name="Graphic 6"/>
                     <pic:cNvPicPr/>
                   </pic:nvPicPr>
                   <pic:blipFill>
@@ -2953,6 +2986,121 @@
       </w:r>
     </w:p>
     <w:p>
+      <w:pPr>
+        <w:pStyle w:val="Caption1"/>
+      </w:pPr>
+      <w:r>
+        <w:t xml:space="preserve">Figure 6.1. </w:t>
+      </w:r>
+      <w:r>
+        <w:t>Change in rate of deaths between 2009 and 2019; level two causes; West Sussex; all ages</w:t>
+      </w:r>
+    </w:p>
+    <w:p>
+      <w:pPr>
+        <w:pBdr>
+          <w:top w:val="single" w:sz="4" w:space="1" w:color="auto"/>
+          <w:left w:val="single" w:sz="4" w:space="4" w:color="auto"/>
+          <w:bottom w:val="single" w:sz="4" w:space="1" w:color="auto"/>
+          <w:right w:val="single" w:sz="4" w:space="4" w:color="auto"/>
+        </w:pBdr>
+      </w:pPr>
+      <w:r>
+        <w:t xml:space="preserve">It should be </w:t>
+      </w:r>
+      <w:r>
+        <w:t>reiterated</w:t>
+      </w:r>
+      <w:r>
+        <w:t xml:space="preserve"> that this iteration of the global burden of disease</w:t>
+      </w:r>
+      <w:r>
+        <w:t xml:space="preserve"> is for the period up to 2019, which is before</w:t>
+      </w:r>
+      <w:r>
+        <w:t xml:space="preserve"> the global COVID-19 pandemic which will inevitably </w:t>
+      </w:r>
+      <w:r>
+        <w:t xml:space="preserve">alter the trends in ill health and mortality </w:t>
+      </w:r>
+      <w:r>
+        <w:t>in years to come.</w:t>
+      </w:r>
+      <w:r>
+        <w:t xml:space="preserve"> </w:t>
+      </w:r>
+    </w:p>
+    <w:p/>
+    <w:p>
+      <w:r>
+        <w:t xml:space="preserve">The next figure shows the </w:t>
+      </w:r>
+      <w:proofErr w:type="gramStart"/>
+      <w:r>
+        <w:t>10 year</w:t>
+      </w:r>
+      <w:proofErr w:type="gramEnd"/>
+      <w:r>
+        <w:t xml:space="preserve"> change for the </w:t>
+      </w:r>
+      <w:r>
+        <w:t>combined measure of disability adjusted life years lost.</w:t>
+      </w:r>
+    </w:p>
+    <w:p/>
+    <w:p>
+      <w:r>
+        <w:rPr>
+          <w:noProof/>
+        </w:rPr>
+        <w:lastRenderedPageBreak/>
+        <w:drawing>
+          <wp:inline distT="0" distB="0" distL="0" distR="0" wp14:anchorId="210BF741" wp14:editId="11D1B182">
+            <wp:extent cx="6645910" cy="4448175"/>
+            <wp:effectExtent l="0" t="0" r="0" b="0"/>
+            <wp:docPr id="15" name="Graphic 15"/>
+            <wp:cNvGraphicFramePr>
+              <a:graphicFrameLocks xmlns:a="http://schemas.openxmlformats.org/drawingml/2006/main" noChangeAspect="1"/>
+            </wp:cNvGraphicFramePr>
+            <a:graphic xmlns:a="http://schemas.openxmlformats.org/drawingml/2006/main">
+              <a:graphicData uri="http://schemas.openxmlformats.org/drawingml/2006/picture">
+                <pic:pic xmlns:pic="http://schemas.openxmlformats.org/drawingml/2006/picture">
+                  <pic:nvPicPr>
+                    <pic:cNvPr id="15" name="Graphic 15"/>
+                    <pic:cNvPicPr/>
+                  </pic:nvPicPr>
+                  <pic:blipFill>
+                    <a:blip r:embed="rId35">
+                      <a:extLst>
+                        <a:ext uri="{28A0092B-C50C-407E-A947-70E740481C1C}">
+                          <a14:useLocalDpi xmlns:a14="http://schemas.microsoft.com/office/drawing/2010/main" val="0"/>
+                        </a:ext>
+                        <a:ext uri="{96DAC541-7B7A-43D3-8B79-37D633B846F1}">
+                          <asvg:svgBlip xmlns:asvg="http://schemas.microsoft.com/office/drawing/2016/SVG/main" r:embed="rId36"/>
+                        </a:ext>
+                      </a:extLst>
+                    </a:blip>
+                    <a:stretch>
+                      <a:fillRect/>
+                    </a:stretch>
+                  </pic:blipFill>
+                  <pic:spPr>
+                    <a:xfrm>
+                      <a:off x="0" y="0"/>
+                      <a:ext cx="6645910" cy="4448175"/>
+                    </a:xfrm>
+                    <a:prstGeom prst="rect">
+                      <a:avLst/>
+                    </a:prstGeom>
+                  </pic:spPr>
+                </pic:pic>
+              </a:graphicData>
+            </a:graphic>
+          </wp:inline>
+        </w:drawing>
+      </w:r>
+    </w:p>
+    <w:p>
       <w:r>
         <w:t>To account for differences in population size and demographics, the remaining analyses use standardised estimates which detail the number (</w:t>
       </w:r>
@@ -2976,9 +3124,13 @@
       <w:r>
         <w:t>e final</w:t>
       </w:r>
-    </w:p>
-    <w:p/>
-    <w:p/>
+      <w:r>
+        <w:t xml:space="preserve"> section shows the impact of controlling for age on estimating and comparing estimates of </w:t>
+      </w:r>
+      <w:r>
+        <w:t>ill health and death across areas.</w:t>
+      </w:r>
+    </w:p>
     <w:p>
       <w:pPr>
         <w:pBdr>

</xml_diff>